<commit_message>
Windows build and Test Case 19
</commit_message>
<xml_diff>
--- a/Test Cases/TestCase0019.docx
+++ b/Test Cases/TestCase0019.docx
@@ -51,7 +51,7 @@
           <w:sz w:val="36"/>
           <w:szCs w:val="36"/>
         </w:rPr>
-        <w:t>1</w:t>
+        <w:t>9</w:t>
       </w:r>
     </w:p>
     <w:p>
@@ -1886,28 +1886,6 @@
           <w:szCs w:val="24"/>
         </w:rPr>
         <w:t>On Device 2, select the public chat option, and press the “Outstanding Move” default chat button.</w:t>
-      </w:r>
-    </w:p>
-    <w:p>
-      <w:pPr>
-        <w:pStyle w:val="ListParagraph"/>
-        <w:numPr>
-          <w:ilvl w:val="0"/>
-          <w:numId w:val="15"/>
-        </w:numPr>
-        <w:rPr>
-          <w:rFonts w:ascii="Arial" w:hAnsi="Arial" w:cs="Arial"/>
-          <w:sz w:val="24"/>
-          <w:szCs w:val="24"/>
-        </w:rPr>
-      </w:pPr>
-      <w:r>
-        <w:rPr>
-          <w:rFonts w:ascii="Arial" w:hAnsi="Arial" w:cs="Arial"/>
-          <w:sz w:val="24"/>
-          <w:szCs w:val="24"/>
-        </w:rPr>
-        <w:t>Press the send button on the client.</w:t>
       </w:r>
     </w:p>
     <w:p>
@@ -3135,6 +3113,474 @@
           <w:shd w:val="clear" w:color="auto" w:fill="FFFFFF"/>
         </w:rPr>
       </w:pPr>
+      <w:r>
+        <w:rPr>
+          <w:rFonts w:ascii="Arial" w:hAnsi="Arial" w:cs="Arial"/>
+          <w:b/>
+          <w:bCs/>
+          <w:sz w:val="24"/>
+          <w:szCs w:val="24"/>
+          <w:shd w:val="clear" w:color="auto" w:fill="FFFFFF"/>
+        </w:rPr>
+        <w:lastRenderedPageBreak/>
+        <w:t xml:space="preserve">Test </w:t>
+      </w:r>
+      <w:r>
+        <w:rPr>
+          <w:rFonts w:ascii="Arial" w:hAnsi="Arial" w:cs="Arial"/>
+          <w:b/>
+          <w:bCs/>
+          <w:sz w:val="24"/>
+          <w:szCs w:val="24"/>
+          <w:shd w:val="clear" w:color="auto" w:fill="FFFFFF"/>
+        </w:rPr>
+        <w:t>3</w:t>
+      </w:r>
+    </w:p>
+    <w:p>
+      <w:pPr>
+        <w:rPr>
+          <w:rFonts w:ascii="Arial" w:hAnsi="Arial" w:cs="Arial"/>
+          <w:b/>
+          <w:bCs/>
+          <w:sz w:val="24"/>
+          <w:szCs w:val="24"/>
+          <w:shd w:val="clear" w:color="auto" w:fill="FFFFFF"/>
+        </w:rPr>
+      </w:pPr>
+      <w:r>
+        <w:rPr>
+          <w:rFonts w:ascii="Arial" w:hAnsi="Arial" w:cs="Arial"/>
+          <w:b/>
+          <w:bCs/>
+          <w:sz w:val="24"/>
+          <w:szCs w:val="24"/>
+          <w:shd w:val="clear" w:color="auto" w:fill="FFFFFF"/>
+        </w:rPr>
+        <w:drawing>
+          <wp:inline distT="0" distB="0" distL="0" distR="0" wp14:anchorId="67B1CABA" wp14:editId="48D4B2C5">
+            <wp:extent cx="5943600" cy="3352800"/>
+            <wp:effectExtent l="0" t="0" r="0" b="0"/>
+            <wp:docPr id="2" name="Picture 2"/>
+            <wp:cNvGraphicFramePr>
+              <a:graphicFrameLocks xmlns:a="http://schemas.openxmlformats.org/drawingml/2006/main" noChangeAspect="1"/>
+            </wp:cNvGraphicFramePr>
+            <a:graphic xmlns:a="http://schemas.openxmlformats.org/drawingml/2006/main">
+              <a:graphicData uri="http://schemas.openxmlformats.org/drawingml/2006/picture">
+                <pic:pic xmlns:pic="http://schemas.openxmlformats.org/drawingml/2006/picture">
+                  <pic:nvPicPr>
+                    <pic:cNvPr id="1" name=""/>
+                    <pic:cNvPicPr/>
+                  </pic:nvPicPr>
+                  <pic:blipFill>
+                    <a:blip r:embed="rId11"/>
+                    <a:stretch>
+                      <a:fillRect/>
+                    </a:stretch>
+                  </pic:blipFill>
+                  <pic:spPr>
+                    <a:xfrm>
+                      <a:off x="0" y="0"/>
+                      <a:ext cx="5943600" cy="3352800"/>
+                    </a:xfrm>
+                    <a:prstGeom prst="rect">
+                      <a:avLst/>
+                    </a:prstGeom>
+                  </pic:spPr>
+                </pic:pic>
+              </a:graphicData>
+            </a:graphic>
+          </wp:inline>
+        </w:drawing>
+      </w:r>
+    </w:p>
+    <w:p>
+      <w:pPr>
+        <w:rPr>
+          <w:rFonts w:ascii="Arial" w:hAnsi="Arial" w:cs="Arial"/>
+          <w:b/>
+          <w:bCs/>
+          <w:sz w:val="24"/>
+          <w:szCs w:val="24"/>
+          <w:shd w:val="clear" w:color="auto" w:fill="FFFFFF"/>
+        </w:rPr>
+      </w:pPr>
+      <w:r>
+        <w:drawing>
+          <wp:inline distT="0" distB="0" distL="0" distR="0" wp14:anchorId="5EAAEC53" wp14:editId="1706C27C">
+            <wp:extent cx="1689735" cy="3519055"/>
+            <wp:effectExtent l="0" t="0" r="5715" b="5715"/>
+            <wp:docPr id="5" name="Picture 5"/>
+            <wp:cNvGraphicFramePr>
+              <a:graphicFrameLocks xmlns:a="http://schemas.openxmlformats.org/drawingml/2006/main" noChangeAspect="1"/>
+            </wp:cNvGraphicFramePr>
+            <a:graphic xmlns:a="http://schemas.openxmlformats.org/drawingml/2006/main">
+              <a:graphicData uri="http://schemas.openxmlformats.org/drawingml/2006/picture">
+                <pic:pic xmlns:pic="http://schemas.openxmlformats.org/drawingml/2006/picture">
+                  <pic:nvPicPr>
+                    <pic:cNvPr id="1" name=""/>
+                    <pic:cNvPicPr/>
+                  </pic:nvPicPr>
+                  <pic:blipFill rotWithShape="1">
+                    <a:blip r:embed="rId12"/>
+                    <a:srcRect t="3707" r="-484" b="2123"/>
+                    <a:stretch/>
+                  </pic:blipFill>
+                  <pic:spPr bwMode="auto">
+                    <a:xfrm>
+                      <a:off x="0" y="0"/>
+                      <a:ext cx="1690255" cy="3520138"/>
+                    </a:xfrm>
+                    <a:prstGeom prst="rect">
+                      <a:avLst/>
+                    </a:prstGeom>
+                    <a:ln>
+                      <a:noFill/>
+                    </a:ln>
+                    <a:extLst>
+                      <a:ext uri="{53640926-AAD7-44D8-BBD7-CCE9431645EC}">
+                        <a14:shadowObscured xmlns:a14="http://schemas.microsoft.com/office/drawing/2010/main"/>
+                      </a:ext>
+                    </a:extLst>
+                  </pic:spPr>
+                </pic:pic>
+              </a:graphicData>
+            </a:graphic>
+          </wp:inline>
+        </w:drawing>
+      </w:r>
+    </w:p>
+    <w:p>
+      <w:pPr>
+        <w:rPr>
+          <w:rFonts w:ascii="Arial" w:hAnsi="Arial" w:cs="Arial"/>
+          <w:b/>
+          <w:bCs/>
+          <w:sz w:val="24"/>
+          <w:szCs w:val="24"/>
+          <w:shd w:val="clear" w:color="auto" w:fill="FFFFFF"/>
+        </w:rPr>
+      </w:pPr>
+      <w:r>
+        <w:rPr>
+          <w:rFonts w:ascii="Arial" w:hAnsi="Arial" w:cs="Arial"/>
+          <w:b/>
+          <w:bCs/>
+          <w:sz w:val="24"/>
+          <w:szCs w:val="24"/>
+          <w:shd w:val="clear" w:color="auto" w:fill="FFFFFF"/>
+        </w:rPr>
+        <w:br w:type="page"/>
+      </w:r>
+    </w:p>
+    <w:p>
+      <w:pPr>
+        <w:rPr>
+          <w:rFonts w:ascii="Arial" w:hAnsi="Arial" w:cs="Arial"/>
+          <w:b/>
+          <w:bCs/>
+          <w:sz w:val="24"/>
+          <w:szCs w:val="24"/>
+          <w:shd w:val="clear" w:color="auto" w:fill="FFFFFF"/>
+        </w:rPr>
+      </w:pPr>
+      <w:r>
+        <w:rPr>
+          <w:rFonts w:ascii="Arial" w:hAnsi="Arial" w:cs="Arial"/>
+          <w:b/>
+          <w:bCs/>
+          <w:sz w:val="24"/>
+          <w:szCs w:val="24"/>
+          <w:shd w:val="clear" w:color="auto" w:fill="FFFFFF"/>
+        </w:rPr>
+        <w:lastRenderedPageBreak/>
+        <w:t>Test 4</w:t>
+      </w:r>
+    </w:p>
+    <w:p>
+      <w:pPr>
+        <w:rPr>
+          <w:noProof/>
+        </w:rPr>
+      </w:pPr>
+      <w:r>
+        <w:rPr>
+          <w:rFonts w:ascii="Arial" w:hAnsi="Arial" w:cs="Arial"/>
+          <w:b/>
+          <w:bCs/>
+          <w:sz w:val="24"/>
+          <w:szCs w:val="24"/>
+          <w:shd w:val="clear" w:color="auto" w:fill="FFFFFF"/>
+        </w:rPr>
+        <w:drawing>
+          <wp:inline distT="0" distB="0" distL="0" distR="0" wp14:anchorId="4DCDD579" wp14:editId="773EE897">
+            <wp:extent cx="3983182" cy="2240540"/>
+            <wp:effectExtent l="0" t="0" r="0" b="7620"/>
+            <wp:docPr id="6" name="Picture 6"/>
+            <wp:cNvGraphicFramePr>
+              <a:graphicFrameLocks xmlns:a="http://schemas.openxmlformats.org/drawingml/2006/main" noChangeAspect="1"/>
+            </wp:cNvGraphicFramePr>
+            <a:graphic xmlns:a="http://schemas.openxmlformats.org/drawingml/2006/main">
+              <a:graphicData uri="http://schemas.openxmlformats.org/drawingml/2006/picture">
+                <pic:pic xmlns:pic="http://schemas.openxmlformats.org/drawingml/2006/picture">
+                  <pic:nvPicPr>
+                    <pic:cNvPr id="1" name=""/>
+                    <pic:cNvPicPr/>
+                  </pic:nvPicPr>
+                  <pic:blipFill>
+                    <a:blip r:embed="rId13"/>
+                    <a:stretch>
+                      <a:fillRect/>
+                    </a:stretch>
+                  </pic:blipFill>
+                  <pic:spPr>
+                    <a:xfrm>
+                      <a:off x="0" y="0"/>
+                      <a:ext cx="3983182" cy="2240540"/>
+                    </a:xfrm>
+                    <a:prstGeom prst="rect">
+                      <a:avLst/>
+                    </a:prstGeom>
+                  </pic:spPr>
+                </pic:pic>
+              </a:graphicData>
+            </a:graphic>
+          </wp:inline>
+        </w:drawing>
+      </w:r>
+      <w:r>
+        <w:rPr>
+          <w:noProof/>
+        </w:rPr>
+        <w:t xml:space="preserve"> </w:t>
+      </w:r>
+      <w:r>
+        <w:drawing>
+          <wp:inline distT="0" distB="0" distL="0" distR="0" wp14:anchorId="2E9E8AF6" wp14:editId="1989EE5C">
+            <wp:extent cx="1706880" cy="3791585"/>
+            <wp:effectExtent l="0" t="0" r="7620" b="0"/>
+            <wp:docPr id="16" name="Picture 16"/>
+            <wp:cNvGraphicFramePr>
+              <a:graphicFrameLocks xmlns:a="http://schemas.openxmlformats.org/drawingml/2006/main" noChangeAspect="1"/>
+            </wp:cNvGraphicFramePr>
+            <a:graphic xmlns:a="http://schemas.openxmlformats.org/drawingml/2006/main">
+              <a:graphicData uri="http://schemas.openxmlformats.org/drawingml/2006/picture">
+                <pic:pic xmlns:pic="http://schemas.openxmlformats.org/drawingml/2006/picture">
+                  <pic:nvPicPr>
+                    <pic:cNvPr id="1" name=""/>
+                    <pic:cNvPicPr/>
+                  </pic:nvPicPr>
+                  <pic:blipFill>
+                    <a:blip r:embed="rId14" cstate="print">
+                      <a:extLst>
+                        <a:ext uri="{28A0092B-C50C-407E-A947-70E740481C1C}">
+                          <a14:useLocalDpi xmlns:a14="http://schemas.microsoft.com/office/drawing/2010/main" val="0"/>
+                        </a:ext>
+                      </a:extLst>
+                    </a:blip>
+                    <a:stretch>
+                      <a:fillRect/>
+                    </a:stretch>
+                  </pic:blipFill>
+                  <pic:spPr>
+                    <a:xfrm>
+                      <a:off x="0" y="0"/>
+                      <a:ext cx="1706880" cy="3791585"/>
+                    </a:xfrm>
+                    <a:prstGeom prst="rect">
+                      <a:avLst/>
+                    </a:prstGeom>
+                  </pic:spPr>
+                </pic:pic>
+              </a:graphicData>
+            </a:graphic>
+          </wp:inline>
+        </w:drawing>
+      </w:r>
+    </w:p>
+    <w:p>
+      <w:pPr>
+        <w:rPr>
+          <w:rFonts w:ascii="Arial" w:hAnsi="Arial" w:cs="Arial"/>
+          <w:b/>
+          <w:bCs/>
+          <w:sz w:val="24"/>
+          <w:szCs w:val="24"/>
+          <w:shd w:val="clear" w:color="auto" w:fill="FFFFFF"/>
+        </w:rPr>
+      </w:pPr>
+      <w:r>
+        <w:rPr>
+          <w:rFonts w:ascii="Arial" w:hAnsi="Arial" w:cs="Arial"/>
+          <w:b/>
+          <w:bCs/>
+          <w:sz w:val="24"/>
+          <w:szCs w:val="24"/>
+          <w:shd w:val="clear" w:color="auto" w:fill="FFFFFF"/>
+        </w:rPr>
+        <w:lastRenderedPageBreak/>
+        <w:drawing>
+          <wp:inline distT="0" distB="0" distL="0" distR="0" wp14:anchorId="083CF7B6" wp14:editId="09CF2C50">
+            <wp:extent cx="3969327" cy="2232746"/>
+            <wp:effectExtent l="0" t="0" r="0" b="0"/>
+            <wp:docPr id="7" name="Picture 7"/>
+            <wp:cNvGraphicFramePr>
+              <a:graphicFrameLocks xmlns:a="http://schemas.openxmlformats.org/drawingml/2006/main" noChangeAspect="1"/>
+            </wp:cNvGraphicFramePr>
+            <a:graphic xmlns:a="http://schemas.openxmlformats.org/drawingml/2006/main">
+              <a:graphicData uri="http://schemas.openxmlformats.org/drawingml/2006/picture">
+                <pic:pic xmlns:pic="http://schemas.openxmlformats.org/drawingml/2006/picture">
+                  <pic:nvPicPr>
+                    <pic:cNvPr id="1" name=""/>
+                    <pic:cNvPicPr/>
+                  </pic:nvPicPr>
+                  <pic:blipFill>
+                    <a:blip r:embed="rId15"/>
+                    <a:stretch>
+                      <a:fillRect/>
+                    </a:stretch>
+                  </pic:blipFill>
+                  <pic:spPr>
+                    <a:xfrm>
+                      <a:off x="0" y="0"/>
+                      <a:ext cx="3969327" cy="2232746"/>
+                    </a:xfrm>
+                    <a:prstGeom prst="rect">
+                      <a:avLst/>
+                    </a:prstGeom>
+                  </pic:spPr>
+                </pic:pic>
+              </a:graphicData>
+            </a:graphic>
+          </wp:inline>
+        </w:drawing>
+      </w:r>
+      <w:r>
+        <w:rPr>
+          <w:noProof/>
+        </w:rPr>
+        <w:t xml:space="preserve"> </w:t>
+      </w:r>
+      <w:r>
+        <w:drawing>
+          <wp:inline distT="0" distB="0" distL="0" distR="0" wp14:anchorId="4AE82245" wp14:editId="654CD298">
+            <wp:extent cx="1714500" cy="3810000"/>
+            <wp:effectExtent l="0" t="0" r="0" b="0"/>
+            <wp:docPr id="19" name="Picture 19"/>
+            <wp:cNvGraphicFramePr>
+              <a:graphicFrameLocks xmlns:a="http://schemas.openxmlformats.org/drawingml/2006/main" noChangeAspect="1"/>
+            </wp:cNvGraphicFramePr>
+            <a:graphic xmlns:a="http://schemas.openxmlformats.org/drawingml/2006/main">
+              <a:graphicData uri="http://schemas.openxmlformats.org/drawingml/2006/picture">
+                <pic:pic xmlns:pic="http://schemas.openxmlformats.org/drawingml/2006/picture">
+                  <pic:nvPicPr>
+                    <pic:cNvPr id="1" name=""/>
+                    <pic:cNvPicPr/>
+                  </pic:nvPicPr>
+                  <pic:blipFill>
+                    <a:blip r:embed="rId16"/>
+                    <a:stretch>
+                      <a:fillRect/>
+                    </a:stretch>
+                  </pic:blipFill>
+                  <pic:spPr>
+                    <a:xfrm>
+                      <a:off x="0" y="0"/>
+                      <a:ext cx="1714500" cy="3810000"/>
+                    </a:xfrm>
+                    <a:prstGeom prst="rect">
+                      <a:avLst/>
+                    </a:prstGeom>
+                  </pic:spPr>
+                </pic:pic>
+              </a:graphicData>
+            </a:graphic>
+          </wp:inline>
+        </w:drawing>
+      </w:r>
+      <w:r>
+        <w:rPr>
+          <w:noProof/>
+        </w:rPr>
+        <w:drawing>
+          <wp:inline distT="0" distB="0" distL="0" distR="0" wp14:anchorId="3BA72AD1" wp14:editId="45E32C23">
+            <wp:extent cx="3982720" cy="2240280"/>
+            <wp:effectExtent l="0" t="0" r="0" b="7620"/>
+            <wp:docPr id="13" name="Picture 13"/>
+            <wp:cNvGraphicFramePr>
+              <a:graphicFrameLocks xmlns:a="http://schemas.openxmlformats.org/drawingml/2006/main" noChangeAspect="1"/>
+            </wp:cNvGraphicFramePr>
+            <a:graphic xmlns:a="http://schemas.openxmlformats.org/drawingml/2006/main">
+              <a:graphicData uri="http://schemas.openxmlformats.org/drawingml/2006/picture">
+                <pic:pic xmlns:pic="http://schemas.openxmlformats.org/drawingml/2006/picture">
+                  <pic:nvPicPr>
+                    <pic:cNvPr id="1" name=""/>
+                    <pic:cNvPicPr/>
+                  </pic:nvPicPr>
+                  <pic:blipFill>
+                    <a:blip r:embed="rId17"/>
+                    <a:stretch>
+                      <a:fillRect/>
+                    </a:stretch>
+                  </pic:blipFill>
+                  <pic:spPr>
+                    <a:xfrm>
+                      <a:off x="0" y="0"/>
+                      <a:ext cx="3989982" cy="2244365"/>
+                    </a:xfrm>
+                    <a:prstGeom prst="rect">
+                      <a:avLst/>
+                    </a:prstGeom>
+                  </pic:spPr>
+                </pic:pic>
+              </a:graphicData>
+            </a:graphic>
+          </wp:inline>
+        </w:drawing>
+      </w:r>
+      <w:r>
+        <w:rPr>
+          <w:noProof/>
+        </w:rPr>
+        <w:t xml:space="preserve"> </w:t>
+      </w:r>
+      <w:r>
+        <w:drawing>
+          <wp:inline distT="0" distB="0" distL="0" distR="0" wp14:anchorId="6FBD4AD6" wp14:editId="5A70D807">
+            <wp:extent cx="1889379" cy="4198620"/>
+            <wp:effectExtent l="0" t="0" r="0" b="0"/>
+            <wp:docPr id="21" name="Picture 21"/>
+            <wp:cNvGraphicFramePr>
+              <a:graphicFrameLocks xmlns:a="http://schemas.openxmlformats.org/drawingml/2006/main" noChangeAspect="1"/>
+            </wp:cNvGraphicFramePr>
+            <a:graphic xmlns:a="http://schemas.openxmlformats.org/drawingml/2006/main">
+              <a:graphicData uri="http://schemas.openxmlformats.org/drawingml/2006/picture">
+                <pic:pic xmlns:pic="http://schemas.openxmlformats.org/drawingml/2006/picture">
+                  <pic:nvPicPr>
+                    <pic:cNvPr id="1" name=""/>
+                    <pic:cNvPicPr/>
+                  </pic:nvPicPr>
+                  <pic:blipFill>
+                    <a:blip r:embed="rId18"/>
+                    <a:stretch>
+                      <a:fillRect/>
+                    </a:stretch>
+                  </pic:blipFill>
+                  <pic:spPr>
+                    <a:xfrm>
+                      <a:off x="0" y="0"/>
+                      <a:ext cx="1893251" cy="4207223"/>
+                    </a:xfrm>
+                    <a:prstGeom prst="rect">
+                      <a:avLst/>
+                    </a:prstGeom>
+                  </pic:spPr>
+                </pic:pic>
+              </a:graphicData>
+            </a:graphic>
+          </wp:inline>
+        </w:drawing>
+      </w:r>
     </w:p>
     <w:sectPr>
       <w:pgSz w:w="12240" w:h="15840"/>
@@ -5021,7 +5467,7 @@
   <w:style w:type="paragraph" w:default="1" w:styleId="Normal">
     <w:name w:val="Normal"/>
     <w:qFormat/>
-    <w:rsid w:val="00E1776E"/>
+    <w:rsid w:val="00BA29EF"/>
   </w:style>
   <w:style w:type="character" w:default="1" w:styleId="DefaultParagraphFont">
     <w:name w:val="Default Paragraph Font"/>

</xml_diff>